<commit_message>
Correction table d etat rapport
</commit_message>
<xml_diff>
--- a/Labo_7_acqui_pos/Labo7_Spinelli.docx
+++ b/Labo_7_acqui_pos/Labo7_Spinelli.docx
@@ -252,38 +252,7 @@
                                     <w:szCs w:val="24"/>
                                   </w:rPr>
                                   <w:tab/>
-                                </w:r>
-                                <w:proofErr w:type="spellStart"/>
-                                <w:r>
-                                  <w:rPr>
-                                    <w:sz w:val="28"/>
-                                    <w:szCs w:val="24"/>
-                                  </w:rPr>
-                                  <w:t>Lankeu</w:t>
-                                </w:r>
-                                <w:proofErr w:type="spellEnd"/>
-                                <w:r>
-                                  <w:rPr>
-                                    <w:sz w:val="28"/>
-                                    <w:szCs w:val="24"/>
-                                  </w:rPr>
-                                  <w:t xml:space="preserve"> </w:t>
-                                </w:r>
-                                <w:proofErr w:type="spellStart"/>
-                                <w:r>
-                                  <w:rPr>
-                                    <w:sz w:val="28"/>
-                                    <w:szCs w:val="24"/>
-                                  </w:rPr>
-                                  <w:t>Ngassam</w:t>
-                                </w:r>
-                                <w:proofErr w:type="spellEnd"/>
-                                <w:r>
-                                  <w:rPr>
-                                    <w:sz w:val="28"/>
-                                    <w:szCs w:val="24"/>
-                                  </w:rPr>
-                                  <w:t xml:space="preserve"> Cédric</w:t>
+                                  <w:t>Lankeu Ngassam Cédric</w:t>
                                 </w:r>
                               </w:p>
                               <w:p>
@@ -342,21 +311,12 @@
                                     <w:szCs w:val="24"/>
                                   </w:rPr>
                                 </w:pPr>
-                                <w:proofErr w:type="spellStart"/>
                                 <w:r>
                                   <w:rPr>
                                     <w:sz w:val="28"/>
                                     <w:szCs w:val="24"/>
                                   </w:rPr>
-                                  <w:t>Ing</w:t>
-                                </w:r>
-                                <w:proofErr w:type="spellEnd"/>
-                                <w:r>
-                                  <w:rPr>
-                                    <w:sz w:val="28"/>
-                                    <w:szCs w:val="24"/>
-                                  </w:rPr>
-                                  <w:t xml:space="preserve"> : </w:t>
+                                  <w:t xml:space="preserve">Ing : </w:t>
                                 </w:r>
                                 <w:r>
                                   <w:rPr>
@@ -585,38 +545,7 @@
                               <w:szCs w:val="24"/>
                             </w:rPr>
                             <w:tab/>
-                          </w:r>
-                          <w:proofErr w:type="spellStart"/>
-                          <w:r>
-                            <w:rPr>
-                              <w:sz w:val="28"/>
-                              <w:szCs w:val="24"/>
-                            </w:rPr>
-                            <w:t>Lankeu</w:t>
-                          </w:r>
-                          <w:proofErr w:type="spellEnd"/>
-                          <w:r>
-                            <w:rPr>
-                              <w:sz w:val="28"/>
-                              <w:szCs w:val="24"/>
-                            </w:rPr>
-                            <w:t xml:space="preserve"> </w:t>
-                          </w:r>
-                          <w:proofErr w:type="spellStart"/>
-                          <w:r>
-                            <w:rPr>
-                              <w:sz w:val="28"/>
-                              <w:szCs w:val="24"/>
-                            </w:rPr>
-                            <w:t>Ngassam</w:t>
-                          </w:r>
-                          <w:proofErr w:type="spellEnd"/>
-                          <w:r>
-                            <w:rPr>
-                              <w:sz w:val="28"/>
-                              <w:szCs w:val="24"/>
-                            </w:rPr>
-                            <w:t xml:space="preserve"> Cédric</w:t>
+                            <w:t>Lankeu Ngassam Cédric</w:t>
                           </w:r>
                         </w:p>
                         <w:p>
@@ -675,21 +604,12 @@
                               <w:szCs w:val="24"/>
                             </w:rPr>
                           </w:pPr>
-                          <w:proofErr w:type="spellStart"/>
                           <w:r>
                             <w:rPr>
                               <w:sz w:val="28"/>
                               <w:szCs w:val="24"/>
                             </w:rPr>
-                            <w:t>Ing</w:t>
-                          </w:r>
-                          <w:proofErr w:type="spellEnd"/>
-                          <w:r>
-                            <w:rPr>
-                              <w:sz w:val="28"/>
-                              <w:szCs w:val="24"/>
-                            </w:rPr>
-                            <w:t xml:space="preserve"> : </w:t>
+                            <w:t xml:space="preserve">Ing : </w:t>
                           </w:r>
                           <w:r>
                             <w:rPr>
@@ -879,6 +799,7 @@
                                   <w:dataBinding w:prefixMappings="xmlns:ns0='http://schemas.openxmlformats.org/package/2006/metadata/core-properties' xmlns:ns1='http://purl.org/dc/elements/1.1/'" w:xpath="/ns0:coreProperties[1]/ns1:title[1]" w:storeItemID="{6C3C8BC8-F283-45AE-878A-BAB7291924A1}"/>
                                   <w:text/>
                                 </w:sdtPr>
+                                <w:sdtEndPr/>
                                 <w:sdtContent>
                                   <w:p>
                                     <w:pPr>
@@ -1009,6 +930,7 @@
                             <w:dataBinding w:prefixMappings="xmlns:ns0='http://schemas.openxmlformats.org/package/2006/metadata/core-properties' xmlns:ns1='http://purl.org/dc/elements/1.1/'" w:xpath="/ns0:coreProperties[1]/ns1:title[1]" w:storeItemID="{6C3C8BC8-F283-45AE-878A-BAB7291924A1}"/>
                             <w:text/>
                           </w:sdtPr>
+                          <w:sdtEndPr/>
                           <w:sdtContent>
                             <w:p>
                               <w:pPr>
@@ -2463,19 +2385,17 @@
       <w:r>
         <w:br w:type="page"/>
       </w:r>
-      <w:bookmarkStart w:id="1" w:name="_GoBack"/>
-      <w:bookmarkEnd w:id="1"/>
     </w:p>
     <w:p>
       <w:pPr>
         <w:pStyle w:val="Titre2"/>
       </w:pPr>
-      <w:bookmarkStart w:id="2" w:name="_Toc25929717"/>
+      <w:bookmarkStart w:id="1" w:name="_Toc25929717"/>
       <w:r>
         <w:lastRenderedPageBreak/>
         <w:t>Objectifs</w:t>
       </w:r>
-      <w:bookmarkEnd w:id="2"/>
+      <w:bookmarkEnd w:id="1"/>
     </w:p>
     <w:p>
       <w:r>
@@ -2486,11 +2406,11 @@
       <w:pPr>
         <w:pStyle w:val="Titre2"/>
       </w:pPr>
-      <w:bookmarkStart w:id="3" w:name="_Toc25929718"/>
+      <w:bookmarkStart w:id="2" w:name="_Toc25929718"/>
       <w:r>
         <w:t>Présentation du système</w:t>
       </w:r>
-      <w:bookmarkEnd w:id="3"/>
+      <w:bookmarkEnd w:id="2"/>
     </w:p>
     <w:p>
       <w:r>
@@ -2651,12 +2571,12 @@
       <w:pPr>
         <w:pStyle w:val="Titre2"/>
       </w:pPr>
-      <w:bookmarkStart w:id="4" w:name="_Toc25929719"/>
+      <w:bookmarkStart w:id="3" w:name="_Toc25929719"/>
       <w:r>
         <w:lastRenderedPageBreak/>
         <w:t>Spécification du système</w:t>
       </w:r>
-      <w:bookmarkEnd w:id="4"/>
+      <w:bookmarkEnd w:id="3"/>
     </w:p>
     <w:p>
       <w:r>
@@ -2672,23 +2592,7 @@
         </w:numPr>
       </w:pPr>
       <w:r>
-        <w:t xml:space="preserve">Lorsque le signal </w:t>
-      </w:r>
-      <w:proofErr w:type="spellStart"/>
-      <w:r>
-        <w:t>init_pos_i</w:t>
-      </w:r>
-      <w:proofErr w:type="spellEnd"/>
-      <w:r>
-        <w:t xml:space="preserve"> est actif, la position est initialisée à 0. D'autre part le signal d'erreur </w:t>
-      </w:r>
-      <w:proofErr w:type="spellStart"/>
-      <w:r>
-        <w:t>det_err_o</w:t>
-      </w:r>
-      <w:proofErr w:type="spellEnd"/>
-      <w:r>
-        <w:t xml:space="preserve"> est désactivé.</w:t>
+        <w:t>Lorsque le signal init_pos_i est actif, la position est initialisée à 0. D'autre part le signal d'erreur det_err_o est désactivé.</w:t>
       </w:r>
     </w:p>
     <w:p>
@@ -2699,13 +2603,8 @@
           <w:numId w:val="36"/>
         </w:numPr>
       </w:pPr>
-      <w:proofErr w:type="gramStart"/>
       <w:r>
-        <w:t>Sinon:</w:t>
-      </w:r>
-      <w:proofErr w:type="gramEnd"/>
-      <w:r>
-        <w:t xml:space="preserve"> La position doit être incrémentée ou décrémentée à chaque changement d’état d’un des capteurs du codeur, soit :</w:t>
+        <w:t>Sinon: La position doit être incrémentée ou décrémentée à chaque changement d’état d’un des capteurs du codeur, soit :</w:t>
       </w:r>
     </w:p>
     <w:p>
@@ -2717,23 +2616,7 @@
         </w:numPr>
       </w:pPr>
       <w:r>
-        <w:t>Si le codeur tourne dans le sens horaire, la position est incrémentée à chaque changement d'état d’un des capteurs (</w:t>
-      </w:r>
-      <w:proofErr w:type="spellStart"/>
-      <w:r>
-        <w:t>capt_a_i</w:t>
-      </w:r>
-      <w:proofErr w:type="spellEnd"/>
-      <w:r>
-        <w:t xml:space="preserve"> ou </w:t>
-      </w:r>
-      <w:proofErr w:type="spellStart"/>
-      <w:r>
-        <w:t>capt_b_i</w:t>
-      </w:r>
-      <w:proofErr w:type="spellEnd"/>
-      <w:r>
-        <w:t>)</w:t>
+        <w:t>Si le codeur tourne dans le sens horaire, la position est incrémentée à chaque changement d'état d’un des capteurs (capt_a_i ou capt_b_i)</w:t>
       </w:r>
     </w:p>
     <w:p>
@@ -2745,23 +2628,7 @@
         </w:numPr>
       </w:pPr>
       <w:r>
-        <w:t>Si le codeur tourne dans le sens anti-horaire, la position est décrémentée à chaque changement d'état d’un des capteurs (</w:t>
-      </w:r>
-      <w:proofErr w:type="spellStart"/>
-      <w:r>
-        <w:t>capt_a_i</w:t>
-      </w:r>
-      <w:proofErr w:type="spellEnd"/>
-      <w:r>
-        <w:t xml:space="preserve"> ou </w:t>
-      </w:r>
-      <w:proofErr w:type="spellStart"/>
-      <w:r>
-        <w:t>capt_b_i</w:t>
-      </w:r>
-      <w:proofErr w:type="spellEnd"/>
-      <w:r>
-        <w:t>)</w:t>
+        <w:t>Si le codeur tourne dans le sens anti-horaire, la position est décrémentée à chaque changement d'état d’un des capteurs (capt_a_i ou capt_b_i)</w:t>
       </w:r>
     </w:p>
     <w:p>
@@ -2769,31 +2636,7 @@
         <w:ind w:left="1080"/>
       </w:pPr>
       <w:r>
-        <w:t xml:space="preserve">Lors d’un changement simultané des signaux </w:t>
-      </w:r>
-      <w:proofErr w:type="spellStart"/>
-      <w:r>
-        <w:t>capt_a_i</w:t>
-      </w:r>
-      <w:proofErr w:type="spellEnd"/>
-      <w:r>
-        <w:t xml:space="preserve"> et </w:t>
-      </w:r>
-      <w:proofErr w:type="spellStart"/>
-      <w:r>
-        <w:t>capt_b_i</w:t>
-      </w:r>
-      <w:proofErr w:type="spellEnd"/>
-      <w:r>
-        <w:t xml:space="preserve"> durant la même période d’horloge, le signal </w:t>
-      </w:r>
-      <w:proofErr w:type="spellStart"/>
-      <w:r>
-        <w:t>det_err_o</w:t>
-      </w:r>
-      <w:proofErr w:type="spellEnd"/>
-      <w:r>
-        <w:t xml:space="preserve"> doit être activé.</w:t>
+        <w:t>Lors d’un changement simultané des signaux capt_a_i et capt_b_i durant la même période d’horloge, le signal det_err_o doit être activé.</w:t>
       </w:r>
     </w:p>
     <w:p>
@@ -2882,12 +2725,12 @@
       <w:pPr>
         <w:pStyle w:val="Titre2"/>
       </w:pPr>
-      <w:bookmarkStart w:id="5" w:name="_Toc25929720"/>
+      <w:bookmarkStart w:id="4" w:name="_Toc25929720"/>
       <w:r>
         <w:lastRenderedPageBreak/>
         <w:t>Analyse du fonctionnement</w:t>
       </w:r>
-      <w:bookmarkEnd w:id="5"/>
+      <w:bookmarkEnd w:id="4"/>
     </w:p>
     <w:p/>
     <w:p>
@@ -2916,7 +2759,6 @@
       <w:r>
         <w:t>Plusieurs sorties sont demandées pour ce système comme détaillé précédemment. La sorite « </w:t>
       </w:r>
-      <w:proofErr w:type="spellStart"/>
       <w:r>
         <w:rPr>
           <w:b/>
@@ -2924,7 +2766,6 @@
         </w:rPr>
         <w:t>position_o</w:t>
       </w:r>
-      <w:proofErr w:type="spellEnd"/>
       <w:r>
         <w:t xml:space="preserve"> » sur 16 bits est la sortie du compteur qui indiquera la position de la table tournante. </w:t>
       </w:r>
@@ -2936,7 +2777,6 @@
       <w:r>
         <w:t>La machine d’état s’occupera de fournir les sorties « </w:t>
       </w:r>
-      <w:proofErr w:type="spellStart"/>
       <w:r>
         <w:rPr>
           <w:b/>
@@ -2944,7 +2784,6 @@
         </w:rPr>
         <w:t>dir_cw_o</w:t>
       </w:r>
-      <w:proofErr w:type="spellEnd"/>
       <w:r>
         <w:t xml:space="preserve"> » afin d’indiquer la direction de rotation de la plaque. Cette sortie devra être utiliser par le compteur afin de savoir si la position doit être incrémenté ou décrémente. </w:t>
       </w:r>
@@ -2956,7 +2795,6 @@
       <w:r>
         <w:t>Finalement la sortie « </w:t>
       </w:r>
-      <w:proofErr w:type="spellStart"/>
       <w:r>
         <w:rPr>
           <w:b/>
@@ -2964,7 +2802,6 @@
         </w:rPr>
         <w:t>det_err_o</w:t>
       </w:r>
-      <w:proofErr w:type="spellEnd"/>
       <w:r>
         <w:t> » doit être fourni afin d’indiquer qu'une erreur s'est produite sur les signaux A-B du codeur (double changement).</w:t>
       </w:r>
@@ -2987,12 +2824,12 @@
       <w:pPr>
         <w:pStyle w:val="Titre2"/>
       </w:pPr>
-      <w:bookmarkStart w:id="6" w:name="_Toc25929721"/>
+      <w:bookmarkStart w:id="5" w:name="_Toc25929721"/>
       <w:r>
         <w:lastRenderedPageBreak/>
         <w:t>Schéma bloc</w:t>
       </w:r>
-      <w:bookmarkEnd w:id="6"/>
+      <w:bookmarkEnd w:id="5"/>
     </w:p>
     <w:p>
       <w:r>
@@ -4100,6 +3937,9 @@
         </mc:AlternateContent>
       </w:r>
       <w:r>
+        <w:rPr>
+          <w:noProof/>
+        </w:rPr>
         <w:drawing>
           <wp:inline distT="0" distB="0" distL="0" distR="0" wp14:anchorId="391F0345" wp14:editId="466D3C9F">
             <wp:extent cx="4686300" cy="3261360"/>
@@ -4164,47 +4004,7 @@
         <w:jc w:val="both"/>
       </w:pPr>
       <w:r>
-        <w:t xml:space="preserve">En peut voir en bas à gauche notre machine d’état (MSS) avec comme entrées le </w:t>
-      </w:r>
-      <w:proofErr w:type="spellStart"/>
-      <w:r>
-        <w:t>reset</w:t>
-      </w:r>
-      <w:proofErr w:type="spellEnd"/>
-      <w:r>
-        <w:t xml:space="preserve">, clock, </w:t>
-      </w:r>
-      <w:proofErr w:type="spellStart"/>
-      <w:r>
-        <w:t>capteur_a</w:t>
-      </w:r>
-      <w:proofErr w:type="spellEnd"/>
-      <w:r>
-        <w:t xml:space="preserve"> et </w:t>
-      </w:r>
-      <w:proofErr w:type="spellStart"/>
-      <w:r>
-        <w:t>capteur_b</w:t>
-      </w:r>
-      <w:proofErr w:type="spellEnd"/>
-      <w:r>
-        <w:t xml:space="preserve"> ainsi que comme sorties un enable, </w:t>
-      </w:r>
-      <w:proofErr w:type="spellStart"/>
-      <w:r>
-        <w:t>dir_cw_o</w:t>
-      </w:r>
-      <w:proofErr w:type="spellEnd"/>
-      <w:r>
-        <w:t xml:space="preserve"> (direction de rotation) et le </w:t>
-      </w:r>
-      <w:proofErr w:type="spellStart"/>
-      <w:r>
-        <w:t>det_err</w:t>
-      </w:r>
-      <w:proofErr w:type="spellEnd"/>
-      <w:r>
-        <w:t>.</w:t>
+        <w:t>En peut voir en bas à gauche notre machine d’état (MSS) avec comme entrées le reset, clock, capteur_a et capteur_b ainsi que comme sorties un enable, dir_cw_o (direction de rotation) et le det_err.</w:t>
       </w:r>
     </w:p>
     <w:p>
@@ -4212,31 +4012,7 @@
         <w:jc w:val="both"/>
       </w:pPr>
       <w:r>
-        <w:t xml:space="preserve">En haut à droite notre compteur qui prend en entrée le </w:t>
-      </w:r>
-      <w:proofErr w:type="spellStart"/>
-      <w:r>
-        <w:t>reset</w:t>
-      </w:r>
-      <w:proofErr w:type="spellEnd"/>
-      <w:r>
-        <w:t xml:space="preserve">, le clock, le enable fourni par la MSS, le signal </w:t>
-      </w:r>
-      <w:proofErr w:type="spellStart"/>
-      <w:r>
-        <w:t>init_pos_i</w:t>
-      </w:r>
-      <w:proofErr w:type="spellEnd"/>
-      <w:r>
-        <w:t xml:space="preserve"> afin d’initialiser la position (pos = 0) et D qui est la position future en fonction du signal « </w:t>
-      </w:r>
-      <w:proofErr w:type="spellStart"/>
-      <w:r>
-        <w:t>dir_cw_o</w:t>
-      </w:r>
-      <w:proofErr w:type="spellEnd"/>
-      <w:r>
-        <w:t> » aussi fourni par la MSS. Puis comme sortis, la position actuelle de la plaque.</w:t>
+        <w:t>En haut à droite notre compteur qui prend en entrée le reset, le clock, le enable fourni par la MSS, le signal init_pos_i afin d’initialiser la position (pos = 0) et D qui est la position future en fonction du signal « dir_cw_o » aussi fourni par la MSS. Puis comme sortis, la position actuelle de la plaque.</w:t>
       </w:r>
     </w:p>
     <w:p>
@@ -4244,23 +4020,7 @@
         <w:jc w:val="both"/>
       </w:pPr>
       <w:r>
-        <w:t>Nous avons décidé de gérer l’erreur avec une bascule RS (en bas à droite) qui nous permettra de garder l’information qu’une erreur s’est produite tout en continuant à faire fonctionner le système. De plus, comme demander, le signal « </w:t>
-      </w:r>
-      <w:proofErr w:type="spellStart"/>
-      <w:r>
-        <w:t>init_pos_i</w:t>
-      </w:r>
-      <w:proofErr w:type="spellEnd"/>
-      <w:r>
-        <w:t xml:space="preserve"> » doit permettre de reset l’erreur à 0. Il n’est pas indiqué sur notre schéma, mais le </w:t>
-      </w:r>
-      <w:proofErr w:type="spellStart"/>
-      <w:r>
-        <w:t>reset</w:t>
-      </w:r>
-      <w:proofErr w:type="spellEnd"/>
-      <w:r>
-        <w:t xml:space="preserve"> sera bien évidemment braché sur la bascule RS afin de remettre aussi à 0 une éventuelle erreur.</w:t>
+        <w:t>Nous avons décidé de gérer l’erreur avec une bascule RS (en bas à droite) qui nous permettra de garder l’information qu’une erreur s’est produite tout en continuant à faire fonctionner le système. De plus, comme demander, le signal « init_pos_i » doit permettre de reset l’erreur à 0. Il n’est pas indiqué sur notre schéma, mais le reset sera bien évidemment braché sur la bascule RS afin de remettre aussi à 0 une éventuelle erreur.</w:t>
       </w:r>
     </w:p>
     <w:p>
@@ -4268,15 +4028,7 @@
         <w:jc w:val="both"/>
       </w:pPr>
       <w:r>
-        <w:t>Comme mentionné plus tôt, la sortie « </w:t>
-      </w:r>
-      <w:proofErr w:type="spellStart"/>
-      <w:r>
-        <w:t>dir_cw_o</w:t>
-      </w:r>
-      <w:proofErr w:type="spellEnd"/>
-      <w:r>
-        <w:t> » permettra d’indiquer au compteur dans quel sens tourne la plaque et donc de savoir s’il faut incrémenter ou décrémenter la position actuelle.</w:t>
+        <w:t>Comme mentionné plus tôt, la sortie « dir_cw_o » permettra d’indiquer au compteur dans quel sens tourne la plaque et donc de savoir s’il faut incrémenter ou décrémenter la position actuelle.</w:t>
       </w:r>
     </w:p>
     <w:p>
@@ -4304,12 +4056,12 @@
       <w:pPr>
         <w:pStyle w:val="Titre3"/>
       </w:pPr>
-      <w:bookmarkStart w:id="7" w:name="_Toc25929722"/>
+      <w:bookmarkStart w:id="6" w:name="_Toc25929722"/>
       <w:r>
         <w:lastRenderedPageBreak/>
         <w:t>Machine d’état</w:t>
       </w:r>
-      <w:bookmarkEnd w:id="7"/>
+      <w:bookmarkEnd w:id="6"/>
     </w:p>
     <w:p>
       <w:pPr>
@@ -4364,23 +4116,7 @@
           <w:b/>
           <w:bCs/>
         </w:rPr>
-        <w:t>(</w:t>
-      </w:r>
-      <w:proofErr w:type="spellStart"/>
-      <w:r>
-        <w:rPr>
-          <w:b/>
-          <w:bCs/>
-        </w:rPr>
-        <w:t>Err</w:t>
-      </w:r>
-      <w:proofErr w:type="spellEnd"/>
-      <w:r>
-        <w:rPr>
-          <w:b/>
-          <w:bCs/>
-        </w:rPr>
-        <w:t>)</w:t>
+        <w:t>(Err)</w:t>
       </w:r>
     </w:p>
     <w:p>
@@ -4419,17 +4155,8 @@
           <w:b/>
           <w:bCs/>
         </w:rPr>
-        <w:t xml:space="preserve"> (</w:t>
+        <w:t xml:space="preserve"> (Exy</w:t>
       </w:r>
-      <w:proofErr w:type="spellStart"/>
-      <w:r>
-        <w:rPr>
-          <w:b/>
-          <w:bCs/>
-        </w:rPr>
-        <w:t>Exy</w:t>
-      </w:r>
-      <w:proofErr w:type="spellEnd"/>
       <w:r>
         <w:rPr>
           <w:b/>
@@ -4462,15 +4189,7 @@
           <w:b/>
           <w:bCs/>
         </w:rPr>
-        <w:t>(</w:t>
-      </w:r>
-      <w:proofErr w:type="spellStart"/>
-      <w:r>
-        <w:rPr>
-          <w:b/>
-          <w:bCs/>
-        </w:rPr>
-        <w:t>Exy</w:t>
+        <w:t>(Exy</w:t>
       </w:r>
       <w:r>
         <w:rPr>
@@ -4479,7 +4198,6 @@
         </w:rPr>
         <w:t>+w</w:t>
       </w:r>
-      <w:proofErr w:type="spellEnd"/>
       <w:r>
         <w:rPr>
           <w:b/>
@@ -4505,17 +4223,8 @@
           <w:b/>
           <w:bCs/>
         </w:rPr>
-        <w:t xml:space="preserve"> (</w:t>
+        <w:t xml:space="preserve"> (Exy</w:t>
       </w:r>
-      <w:proofErr w:type="spellStart"/>
-      <w:r>
-        <w:rPr>
-          <w:b/>
-          <w:bCs/>
-        </w:rPr>
-        <w:t>Exy</w:t>
-      </w:r>
-      <w:proofErr w:type="spellEnd"/>
       <w:r>
         <w:rPr>
           <w:b/>
@@ -4548,17 +4257,8 @@
           <w:b/>
           <w:bCs/>
         </w:rPr>
-        <w:t xml:space="preserve"> (</w:t>
+        <w:t xml:space="preserve"> (Exy</w:t>
       </w:r>
-      <w:proofErr w:type="spellStart"/>
-      <w:r>
-        <w:rPr>
-          <w:b/>
-          <w:bCs/>
-        </w:rPr>
-        <w:t>Exy</w:t>
-      </w:r>
-      <w:proofErr w:type="spellEnd"/>
       <w:r>
         <w:rPr>
           <w:b/>
@@ -4780,7 +4480,6 @@
                 <w:lang w:val="en-US" w:eastAsia="fr-CH"/>
               </w:rPr>
             </w:pPr>
-            <w:proofErr w:type="gramStart"/>
             <w:r>
               <w:rPr>
                 <w:rFonts w:ascii="Calibri" w:eastAsia="Times New Roman" w:hAnsi="Calibri" w:cs="Calibri"/>
@@ -4789,62 +4488,7 @@
                 <w:color w:val="000000"/>
                 <w:lang w:val="en-US" w:eastAsia="fr-CH"/>
               </w:rPr>
-              <w:t>Entrées  f</w:t>
-            </w:r>
-            <w:proofErr w:type="gramEnd"/>
-            <w:r>
-              <w:rPr>
-                <w:rFonts w:ascii="Calibri" w:eastAsia="Times New Roman" w:hAnsi="Calibri" w:cs="Calibri"/>
-                <w:b/>
-                <w:bCs/>
-                <w:color w:val="000000"/>
-                <w:lang w:val="en-US" w:eastAsia="fr-CH"/>
-              </w:rPr>
-              <w:t>(</w:t>
-            </w:r>
-            <w:proofErr w:type="spellStart"/>
-            <w:r>
-              <w:rPr>
-                <w:rFonts w:ascii="Calibri" w:eastAsia="Times New Roman" w:hAnsi="Calibri" w:cs="Calibri"/>
-                <w:b/>
-                <w:bCs/>
-                <w:color w:val="000000"/>
-                <w:lang w:val="en-US" w:eastAsia="fr-CH"/>
-              </w:rPr>
-              <w:t>capt_a_i</w:t>
-            </w:r>
-            <w:proofErr w:type="spellEnd"/>
-            <w:r>
-              <w:rPr>
-                <w:rFonts w:ascii="Calibri" w:eastAsia="Times New Roman" w:hAnsi="Calibri" w:cs="Calibri"/>
-                <w:b/>
-                <w:bCs/>
-                <w:color w:val="000000"/>
-                <w:lang w:val="en-US" w:eastAsia="fr-CH"/>
-              </w:rPr>
-              <w:t xml:space="preserve">, </w:t>
-            </w:r>
-            <w:proofErr w:type="spellStart"/>
-            <w:r>
-              <w:rPr>
-                <w:rFonts w:ascii="Calibri" w:eastAsia="Times New Roman" w:hAnsi="Calibri" w:cs="Calibri"/>
-                <w:b/>
-                <w:bCs/>
-                <w:color w:val="000000"/>
-                <w:lang w:val="en-US" w:eastAsia="fr-CH"/>
-              </w:rPr>
-              <w:t>capt_b_i</w:t>
-            </w:r>
-            <w:proofErr w:type="spellEnd"/>
-            <w:r>
-              <w:rPr>
-                <w:rFonts w:ascii="Calibri" w:eastAsia="Times New Roman" w:hAnsi="Calibri" w:cs="Calibri"/>
-                <w:b/>
-                <w:bCs/>
-                <w:color w:val="000000"/>
-                <w:lang w:val="en-US" w:eastAsia="fr-CH"/>
-              </w:rPr>
-              <w:t>)</w:t>
+              <w:t>Entrées  f(capt_a_i, capt_b_i)</w:t>
             </w:r>
           </w:p>
         </w:tc>
@@ -5095,8 +4739,6 @@
                 <w:lang w:eastAsia="fr-CH"/>
               </w:rPr>
             </w:pPr>
-            <w:proofErr w:type="spellStart"/>
-            <w:proofErr w:type="gramStart"/>
             <w:r>
               <w:rPr>
                 <w:rFonts w:ascii="Calibri" w:eastAsia="Times New Roman" w:hAnsi="Calibri" w:cs="Calibri"/>
@@ -5105,20 +4747,8 @@
                 <w:color w:val="000000"/>
                 <w:lang w:eastAsia="fr-CH"/>
               </w:rPr>
-              <w:t>en</w:t>
-            </w:r>
-            <w:proofErr w:type="gramEnd"/>
-            <w:r>
-              <w:rPr>
-                <w:rFonts w:ascii="Calibri" w:eastAsia="Times New Roman" w:hAnsi="Calibri" w:cs="Calibri"/>
-                <w:b/>
-                <w:bCs/>
-                <w:color w:val="000000"/>
-                <w:lang w:eastAsia="fr-CH"/>
-              </w:rPr>
-              <w:t>_o</w:t>
-            </w:r>
-            <w:proofErr w:type="spellEnd"/>
+              <w:t>en_o</w:t>
+            </w:r>
           </w:p>
         </w:tc>
         <w:tc>
@@ -5147,8 +4777,6 @@
                 <w:lang w:eastAsia="fr-CH"/>
               </w:rPr>
             </w:pPr>
-            <w:proofErr w:type="spellStart"/>
-            <w:proofErr w:type="gramStart"/>
             <w:r>
               <w:rPr>
                 <w:rFonts w:ascii="Calibri" w:eastAsia="Times New Roman" w:hAnsi="Calibri" w:cs="Calibri"/>
@@ -5157,20 +4785,8 @@
                 <w:color w:val="000000"/>
                 <w:lang w:eastAsia="fr-CH"/>
               </w:rPr>
-              <w:t>dir</w:t>
-            </w:r>
-            <w:proofErr w:type="gramEnd"/>
-            <w:r>
-              <w:rPr>
-                <w:rFonts w:ascii="Calibri" w:eastAsia="Times New Roman" w:hAnsi="Calibri" w:cs="Calibri"/>
-                <w:b/>
-                <w:bCs/>
-                <w:color w:val="000000"/>
-                <w:lang w:eastAsia="fr-CH"/>
-              </w:rPr>
-              <w:t>_cw_o</w:t>
-            </w:r>
-            <w:proofErr w:type="spellEnd"/>
+              <w:t>dir_cw_o</w:t>
+            </w:r>
           </w:p>
         </w:tc>
         <w:tc>
@@ -5199,8 +4815,6 @@
                 <w:lang w:eastAsia="fr-CH"/>
               </w:rPr>
             </w:pPr>
-            <w:proofErr w:type="spellStart"/>
-            <w:proofErr w:type="gramStart"/>
             <w:r>
               <w:rPr>
                 <w:rFonts w:ascii="Calibri" w:eastAsia="Times New Roman" w:hAnsi="Calibri" w:cs="Calibri"/>
@@ -5209,20 +4823,8 @@
                 <w:color w:val="000000"/>
                 <w:lang w:eastAsia="fr-CH"/>
               </w:rPr>
-              <w:t>det</w:t>
-            </w:r>
-            <w:proofErr w:type="gramEnd"/>
-            <w:r>
-              <w:rPr>
-                <w:rFonts w:ascii="Calibri" w:eastAsia="Times New Roman" w:hAnsi="Calibri" w:cs="Calibri"/>
-                <w:b/>
-                <w:bCs/>
-                <w:color w:val="000000"/>
-                <w:lang w:eastAsia="fr-CH"/>
-              </w:rPr>
-              <w:t>_err_s</w:t>
-            </w:r>
-            <w:proofErr w:type="spellEnd"/>
+              <w:t>det_err_s</w:t>
+            </w:r>
           </w:p>
         </w:tc>
       </w:tr>
@@ -5926,7 +5528,6 @@
                 <w:lang w:eastAsia="fr-CH"/>
               </w:rPr>
             </w:pPr>
-            <w:proofErr w:type="spellStart"/>
             <w:r>
               <w:rPr>
                 <w:rFonts w:ascii="Calibri" w:eastAsia="Times New Roman" w:hAnsi="Calibri" w:cs="Calibri"/>
@@ -5935,7 +5536,6 @@
               </w:rPr>
               <w:t>Err</w:t>
             </w:r>
-            <w:proofErr w:type="spellEnd"/>
           </w:p>
         </w:tc>
         <w:tc>
@@ -6456,7 +6056,6 @@
                 <w:lang w:eastAsia="fr-CH"/>
               </w:rPr>
             </w:pPr>
-            <w:proofErr w:type="spellStart"/>
             <w:r>
               <w:rPr>
                 <w:rFonts w:ascii="Calibri" w:eastAsia="Times New Roman" w:hAnsi="Calibri" w:cs="Calibri"/>
@@ -6465,7 +6064,6 @@
               </w:rPr>
               <w:t>Err</w:t>
             </w:r>
-            <w:proofErr w:type="spellEnd"/>
           </w:p>
         </w:tc>
         <w:tc>
@@ -6990,7 +6588,6 @@
                 <w:lang w:eastAsia="fr-CH"/>
               </w:rPr>
             </w:pPr>
-            <w:proofErr w:type="spellStart"/>
             <w:r>
               <w:rPr>
                 <w:rFonts w:ascii="Calibri" w:eastAsia="Times New Roman" w:hAnsi="Calibri" w:cs="Calibri"/>
@@ -6999,7 +6596,6 @@
               </w:rPr>
               <w:t>Err</w:t>
             </w:r>
-            <w:proofErr w:type="spellEnd"/>
           </w:p>
         </w:tc>
         <w:tc>
@@ -7032,7 +6628,25 @@
                 <w:color w:val="000000"/>
                 <w:lang w:eastAsia="fr-CH"/>
               </w:rPr>
-              <w:t>E10+</w:t>
+              <w:t>E</w:t>
+            </w:r>
+            <w:r>
+              <w:rPr>
+                <w:rFonts w:ascii="Calibri" w:eastAsia="Times New Roman" w:hAnsi="Calibri" w:cs="Calibri"/>
+                <w:color w:val="000000"/>
+                <w:lang w:eastAsia="fr-CH"/>
+              </w:rPr>
+              <w:t>01</w:t>
+            </w:r>
+            <w:bookmarkStart w:id="7" w:name="_GoBack"/>
+            <w:bookmarkEnd w:id="7"/>
+            <w:r>
+              <w:rPr>
+                <w:rFonts w:ascii="Calibri" w:eastAsia="Times New Roman" w:hAnsi="Calibri" w:cs="Calibri"/>
+                <w:color w:val="000000"/>
+                <w:lang w:eastAsia="fr-CH"/>
+              </w:rPr>
+              <w:t>+</w:t>
             </w:r>
           </w:p>
         </w:tc>
@@ -7664,7 +7278,6 @@
                 <w:lang w:eastAsia="fr-CH"/>
               </w:rPr>
             </w:pPr>
-            <w:proofErr w:type="spellStart"/>
             <w:r>
               <w:rPr>
                 <w:rFonts w:ascii="Calibri" w:eastAsia="Times New Roman" w:hAnsi="Calibri" w:cs="Calibri"/>
@@ -7673,7 +7286,6 @@
               </w:rPr>
               <w:t>Err</w:t>
             </w:r>
-            <w:proofErr w:type="spellEnd"/>
           </w:p>
         </w:tc>
         <w:tc>
@@ -8198,7 +7810,6 @@
                 <w:lang w:eastAsia="fr-CH"/>
               </w:rPr>
             </w:pPr>
-            <w:proofErr w:type="spellStart"/>
             <w:r>
               <w:rPr>
                 <w:rFonts w:ascii="Calibri" w:eastAsia="Times New Roman" w:hAnsi="Calibri" w:cs="Calibri"/>
@@ -8207,7 +7818,6 @@
               </w:rPr>
               <w:t>Err</w:t>
             </w:r>
-            <w:proofErr w:type="spellEnd"/>
           </w:p>
         </w:tc>
         <w:tc>
@@ -8800,7 +8410,6 @@
                 <w:lang w:eastAsia="fr-CH"/>
               </w:rPr>
             </w:pPr>
-            <w:proofErr w:type="spellStart"/>
             <w:r>
               <w:rPr>
                 <w:rFonts w:ascii="Calibri" w:eastAsia="Times New Roman" w:hAnsi="Calibri" w:cs="Calibri"/>
@@ -8809,7 +8418,6 @@
               </w:rPr>
               <w:t>Err</w:t>
             </w:r>
-            <w:proofErr w:type="spellEnd"/>
           </w:p>
         </w:tc>
         <w:tc>
@@ -9262,7 +8870,6 @@
                 <w:lang w:eastAsia="fr-CH"/>
               </w:rPr>
             </w:pPr>
-            <w:proofErr w:type="spellStart"/>
             <w:r>
               <w:rPr>
                 <w:rFonts w:ascii="Calibri" w:eastAsia="Times New Roman" w:hAnsi="Calibri" w:cs="Calibri"/>
@@ -9271,7 +8878,6 @@
               </w:rPr>
               <w:t>Err</w:t>
             </w:r>
-            <w:proofErr w:type="spellEnd"/>
           </w:p>
         </w:tc>
         <w:tc>
@@ -9864,7 +9470,6 @@
                 <w:lang w:eastAsia="fr-CH"/>
               </w:rPr>
             </w:pPr>
-            <w:proofErr w:type="spellStart"/>
             <w:r>
               <w:rPr>
                 <w:rFonts w:ascii="Calibri" w:eastAsia="Times New Roman" w:hAnsi="Calibri" w:cs="Calibri"/>
@@ -9873,7 +9478,6 @@
               </w:rPr>
               <w:t>Err</w:t>
             </w:r>
-            <w:proofErr w:type="spellEnd"/>
           </w:p>
         </w:tc>
         <w:tc>
@@ -10081,7 +9685,6 @@
                 <w:lang w:eastAsia="fr-CH"/>
               </w:rPr>
             </w:pPr>
-            <w:proofErr w:type="spellStart"/>
             <w:r>
               <w:rPr>
                 <w:rFonts w:ascii="Calibri" w:eastAsia="Times New Roman" w:hAnsi="Calibri" w:cs="Calibri"/>
@@ -10092,7 +9695,6 @@
               </w:rPr>
               <w:t>Err</w:t>
             </w:r>
-            <w:proofErr w:type="spellEnd"/>
           </w:p>
         </w:tc>
         <w:tc>
@@ -10348,8 +9950,6 @@
           <w:lang w:eastAsia="fr-CH"/>
         </w:rPr>
       </w:pPr>
-      <w:proofErr w:type="spellStart"/>
-      <w:proofErr w:type="gramStart"/>
       <w:r>
         <w:rPr>
           <w:rFonts w:ascii="Calibri" w:eastAsia="Times New Roman" w:hAnsi="Calibri" w:cs="Calibri"/>
@@ -10360,33 +9960,7 @@
           <w:szCs w:val="20"/>
           <w:lang w:eastAsia="fr-CH"/>
         </w:rPr>
-        <w:t>dir</w:t>
-      </w:r>
-      <w:proofErr w:type="gramEnd"/>
-      <w:r>
-        <w:rPr>
-          <w:rFonts w:ascii="Calibri" w:eastAsia="Times New Roman" w:hAnsi="Calibri" w:cs="Calibri"/>
-          <w:i/>
-          <w:iCs/>
-          <w:color w:val="000000"/>
-          <w:sz w:val="20"/>
-          <w:szCs w:val="20"/>
-          <w:lang w:eastAsia="fr-CH"/>
-        </w:rPr>
-        <w:t>_cw_o</w:t>
-      </w:r>
-      <w:proofErr w:type="spellEnd"/>
-      <w:r>
-        <w:rPr>
-          <w:rFonts w:ascii="Calibri" w:eastAsia="Times New Roman" w:hAnsi="Calibri" w:cs="Calibri"/>
-          <w:i/>
-          <w:iCs/>
-          <w:color w:val="000000"/>
-          <w:sz w:val="20"/>
-          <w:szCs w:val="20"/>
-          <w:lang w:eastAsia="fr-CH"/>
-        </w:rPr>
-        <w:t xml:space="preserve"> </w:t>
+        <w:t xml:space="preserve">dir_cw_o </w:t>
       </w:r>
       <w:r>
         <w:rPr>
@@ -10460,23 +10034,7 @@
     </w:p>
     <w:p>
       <w:r>
-        <w:t xml:space="preserve">Dans l’état Start et </w:t>
-      </w:r>
-      <w:proofErr w:type="spellStart"/>
-      <w:r>
-        <w:t>Err</w:t>
-      </w:r>
-      <w:proofErr w:type="spellEnd"/>
-      <w:r>
-        <w:t xml:space="preserve">, nous ne connaissance momentanément plus le sens de rotation. De ce fait, l’état qui suit un de ces états est directement un état </w:t>
-      </w:r>
-      <w:proofErr w:type="spellStart"/>
-      <w:r>
-        <w:t>wait</w:t>
-      </w:r>
-      <w:proofErr w:type="spellEnd"/>
-      <w:r>
-        <w:t xml:space="preserve"> (attend un prochain changement) afin de ne pas faire d’opération inconnue sur la position. Dans notre cas, nous avons choisis de se mettre dans les états ou la rotation est sens horaire mais cela n’a pas importante.</w:t>
+        <w:t>Dans l’état Start et Err, nous ne connaissance momentanément plus le sens de rotation. De ce fait, l’état qui suit un de ces états est directement un état wait (attend un prochain changement) afin de ne pas faire d’opération inconnue sur la position. Dans notre cas, nous avons choisis de se mettre dans les états ou la rotation est sens horaire mais cela n’a pas importante.</w:t>
       </w:r>
     </w:p>
     <w:p>
@@ -10579,7 +10137,6 @@
                 <w:bCs/>
               </w:rPr>
             </w:pPr>
-            <w:proofErr w:type="spellStart"/>
             <w:r>
               <w:rPr>
                 <w:b/>
@@ -10587,7 +10144,6 @@
               </w:rPr>
               <w:t>Init_pos_i</w:t>
             </w:r>
-            <w:proofErr w:type="spellEnd"/>
           </w:p>
         </w:tc>
         <w:tc>
@@ -10603,7 +10159,6 @@
                 <w:bCs/>
               </w:rPr>
             </w:pPr>
-            <w:proofErr w:type="spellStart"/>
             <w:r>
               <w:rPr>
                 <w:b/>
@@ -10611,7 +10166,6 @@
               </w:rPr>
               <w:t>En_i</w:t>
             </w:r>
-            <w:proofErr w:type="spellEnd"/>
           </w:p>
         </w:tc>
         <w:tc>
@@ -10627,36 +10181,40 @@
                 <w:bCs/>
               </w:rPr>
             </w:pPr>
-            <w:proofErr w:type="spellStart"/>
-            <w:proofErr w:type="gramStart"/>
             <w:r>
               <w:rPr>
                 <w:b/>
                 <w:bCs/>
               </w:rPr>
-              <w:t>dir</w:t>
-            </w:r>
-            <w:proofErr w:type="gramEnd"/>
-            <w:r>
+              <w:t>dir_cw_i</w:t>
+            </w:r>
+          </w:p>
+        </w:tc>
+        <w:tc>
+          <w:tcPr>
+            <w:tcW w:w="1276" w:type="dxa"/>
+            <w:vAlign w:val="center"/>
+          </w:tcPr>
+          <w:p>
+            <w:pPr>
+              <w:jc w:val="center"/>
               <w:rPr>
                 <w:b/>
                 <w:bCs/>
               </w:rPr>
-              <w:t>_cw_</w:t>
-            </w:r>
+            </w:pPr>
             <w:r>
               <w:rPr>
                 <w:b/>
                 <w:bCs/>
               </w:rPr>
-              <w:t>i</w:t>
-            </w:r>
-            <w:proofErr w:type="spellEnd"/>
-          </w:p>
-        </w:tc>
-        <w:tc>
-          <w:tcPr>
-            <w:tcW w:w="1276" w:type="dxa"/>
+              <w:t>Cpt_pres</w:t>
+            </w:r>
+          </w:p>
+        </w:tc>
+        <w:tc>
+          <w:tcPr>
+            <w:tcW w:w="1559" w:type="dxa"/>
             <w:vAlign w:val="center"/>
           </w:tcPr>
           <w:p>
@@ -10667,20 +10225,18 @@
                 <w:bCs/>
               </w:rPr>
             </w:pPr>
-            <w:proofErr w:type="spellStart"/>
             <w:r>
               <w:rPr>
                 <w:b/>
                 <w:bCs/>
               </w:rPr>
-              <w:t>Cpt_pres</w:t>
-            </w:r>
-            <w:proofErr w:type="spellEnd"/>
-          </w:p>
-        </w:tc>
-        <w:tc>
-          <w:tcPr>
-            <w:tcW w:w="1559" w:type="dxa"/>
+              <w:t>Cpt_fut</w:t>
+            </w:r>
+          </w:p>
+        </w:tc>
+        <w:tc>
+          <w:tcPr>
+            <w:tcW w:w="3686" w:type="dxa"/>
             <w:vAlign w:val="center"/>
           </w:tcPr>
           <w:p>
@@ -10691,35 +10247,11 @@
                 <w:bCs/>
               </w:rPr>
             </w:pPr>
-            <w:proofErr w:type="spellStart"/>
             <w:r>
               <w:rPr>
                 <w:b/>
                 <w:bCs/>
               </w:rPr>
-              <w:t>Cpt_fut</w:t>
-            </w:r>
-            <w:proofErr w:type="spellEnd"/>
-          </w:p>
-        </w:tc>
-        <w:tc>
-          <w:tcPr>
-            <w:tcW w:w="3686" w:type="dxa"/>
-            <w:vAlign w:val="center"/>
-          </w:tcPr>
-          <w:p>
-            <w:pPr>
-              <w:jc w:val="center"/>
-              <w:rPr>
-                <w:b/>
-                <w:bCs/>
-              </w:rPr>
-            </w:pPr>
-            <w:r>
-              <w:rPr>
-                <w:b/>
-                <w:bCs/>
-              </w:rPr>
               <w:t>Fonctions</w:t>
             </w:r>
           </w:p>
@@ -10878,13 +10410,8 @@
               <w:jc w:val="center"/>
             </w:pPr>
             <w:r>
-              <w:t xml:space="preserve">= </w:t>
-            </w:r>
-            <w:proofErr w:type="spellStart"/>
-            <w:r>
-              <w:t>Cpt_pres</w:t>
-            </w:r>
-            <w:proofErr w:type="spellEnd"/>
+              <w:t>= Cpt_pres</w:t>
+            </w:r>
           </w:p>
         </w:tc>
         <w:tc>
@@ -10969,10 +10496,7 @@
               <w:jc w:val="center"/>
             </w:pPr>
             <w:r>
-              <w:t>= Cpt_pres</w:t>
-            </w:r>
-            <w:r>
-              <w:t>+1</w:t>
+              <w:t>= Cpt_pres+1</w:t>
             </w:r>
           </w:p>
         </w:tc>
@@ -11058,13 +10582,7 @@
               <w:jc w:val="center"/>
             </w:pPr>
             <w:r>
-              <w:t>= Cpt_pres</w:t>
-            </w:r>
-            <w:r>
-              <w:t>-</w:t>
-            </w:r>
-            <w:r>
-              <w:t>1</w:t>
+              <w:t>= Cpt_pres-1</w:t>
             </w:r>
           </w:p>
         </w:tc>
@@ -11078,10 +10596,7 @@
               <w:jc w:val="center"/>
             </w:pPr>
             <w:r>
-              <w:t>Décrémentation</w:t>
-            </w:r>
-            <w:r>
-              <w:t xml:space="preserve"> de la position</w:t>
+              <w:t>Décrémentation de la position</w:t>
             </w:r>
           </w:p>
         </w:tc>
@@ -11090,31 +10605,7 @@
     <w:p/>
     <w:p>
       <w:r>
-        <w:t>On peut voir que notre compteur est relativement simple. Il y a une fonction prioritaire d’initialisation (</w:t>
-      </w:r>
-      <w:proofErr w:type="spellStart"/>
-      <w:r>
-        <w:t>init_pos_i</w:t>
-      </w:r>
-      <w:proofErr w:type="spellEnd"/>
-      <w:r>
-        <w:t>) commander par l’utilisateur. De plus, il y a une fonction d’activation (</w:t>
-      </w:r>
-      <w:proofErr w:type="spellStart"/>
-      <w:r>
-        <w:t>en_i</w:t>
-      </w:r>
-      <w:proofErr w:type="spellEnd"/>
-      <w:r>
-        <w:t>) fourni par la machine d’état dans le cas où il y a un changement de position. Finalement, si l’enable est actif, en fonction de l’entrée « </w:t>
-      </w:r>
-      <w:proofErr w:type="spellStart"/>
-      <w:r>
-        <w:t>dir_cw_i</w:t>
-      </w:r>
-      <w:proofErr w:type="spellEnd"/>
-      <w:r>
-        <w:t> » aussi fourni par la MSS, une opération d’incrémentation ou de décrémentation en fonction du sens de rotation.</w:t>
+        <w:t>On peut voir que notre compteur est relativement simple. Il y a une fonction prioritaire d’initialisation (init_pos_i) commander par l’utilisateur. De plus, il y a une fonction d’activation (en_i) fourni par la machine d’état dans le cas où il y a un changement de position. Finalement, si l’enable est actif, en fonction de l’entrée « dir_cw_i » aussi fourni par la MSS, une opération d’incrémentation ou de décrémentation en fonction du sens de rotation.</w:t>
       </w:r>
     </w:p>
     <w:p>
@@ -11163,44 +10654,17 @@
     </w:p>
     <w:p>
       <w:r>
-        <w:t>L</w:t>
-      </w:r>
-      <w:r>
-        <w:t xml:space="preserve">e signal d’erreur levé par la MSS est directement connecté à l’entrée S de la bascule afin de la mémoriser. </w:t>
+        <w:t xml:space="preserve">Le signal d’erreur levé par la MSS est directement connecté à l’entrée S de la bascule afin de la mémoriser. </w:t>
       </w:r>
     </w:p>
     <w:p>
       <w:r>
-        <w:t>Étant donné que l’erreur doit pouvoir être désactivé avec le signal « </w:t>
-      </w:r>
-      <w:proofErr w:type="spellStart"/>
-      <w:r>
-        <w:t>init_pos_i</w:t>
-      </w:r>
-      <w:proofErr w:type="spellEnd"/>
-      <w:r>
-        <w:t xml:space="preserve"> » celui-ci sera placé sur l’entrée R de la bascule. </w:t>
+        <w:t xml:space="preserve">Étant donné que l’erreur doit pouvoir être désactivé avec le signal « init_pos_i » celui-ci sera placé sur l’entrée R de la bascule. </w:t>
       </w:r>
     </w:p>
     <w:p>
       <w:r>
-        <w:t xml:space="preserve">Finalement, le signal </w:t>
-      </w:r>
-      <w:proofErr w:type="spellStart"/>
-      <w:r>
-        <w:t>reset_i</w:t>
-      </w:r>
-      <w:proofErr w:type="spellEnd"/>
-      <w:r>
-        <w:t xml:space="preserve"> est bien évidemment branché sur le </w:t>
-      </w:r>
-      <w:proofErr w:type="spellStart"/>
-      <w:r>
-        <w:t>reset</w:t>
-      </w:r>
-      <w:proofErr w:type="spellEnd"/>
-      <w:r>
-        <w:t xml:space="preserve"> de la bascule.</w:t>
+        <w:t>Finalement, le signal reset_i est bien évidemment branché sur le reset de la bascule.</w:t>
       </w:r>
     </w:p>
     <w:tbl>
@@ -11230,7 +10694,6 @@
                 <w:bCs/>
               </w:rPr>
             </w:pPr>
-            <w:proofErr w:type="spellStart"/>
             <w:r>
               <w:rPr>
                 <w:b/>
@@ -11238,7 +10701,6 @@
               </w:rPr>
               <w:t>Init_pos_i</w:t>
             </w:r>
-            <w:proofErr w:type="spellEnd"/>
           </w:p>
         </w:tc>
         <w:tc>
@@ -11254,7 +10716,6 @@
                 <w:bCs/>
               </w:rPr>
             </w:pPr>
-            <w:proofErr w:type="spellStart"/>
             <w:r>
               <w:rPr>
                 <w:b/>
@@ -11262,7 +10723,6 @@
               </w:rPr>
               <w:t>Det_err</w:t>
             </w:r>
-            <w:proofErr w:type="spellEnd"/>
           </w:p>
         </w:tc>
         <w:tc>
@@ -11278,7 +10738,6 @@
                 <w:bCs/>
               </w:rPr>
             </w:pPr>
-            <w:proofErr w:type="spellStart"/>
             <w:r>
               <w:rPr>
                 <w:b/>
@@ -11286,7 +10745,6 @@
               </w:rPr>
               <w:t>Q_pres</w:t>
             </w:r>
-            <w:proofErr w:type="spellEnd"/>
           </w:p>
         </w:tc>
         <w:tc>
@@ -11302,7 +10760,6 @@
                 <w:bCs/>
               </w:rPr>
             </w:pPr>
-            <w:proofErr w:type="spellStart"/>
             <w:r>
               <w:rPr>
                 <w:b/>
@@ -11310,7 +10767,6 @@
               </w:rPr>
               <w:t>Q_fut</w:t>
             </w:r>
-            <w:proofErr w:type="spellEnd"/>
           </w:p>
         </w:tc>
         <w:tc>
@@ -11388,11 +10844,9 @@
             <w:pPr>
               <w:jc w:val="center"/>
             </w:pPr>
-            <w:proofErr w:type="spellStart"/>
             <w:r>
               <w:t>Q_pres</w:t>
             </w:r>
-            <w:proofErr w:type="spellEnd"/>
           </w:p>
         </w:tc>
         <w:tc>
@@ -11771,37 +11225,12 @@
         </w:rPr>
         <w:tab/>
       </w:r>
-      <w:proofErr w:type="spellStart"/>
       <w:r>
         <w:rPr>
           <w:i/>
           <w:iCs/>
         </w:rPr>
-        <w:t>Lankeu</w:t>
-      </w:r>
-      <w:proofErr w:type="spellEnd"/>
-      <w:r>
-        <w:rPr>
-          <w:i/>
-          <w:iCs/>
-        </w:rPr>
-        <w:t xml:space="preserve"> </w:t>
-      </w:r>
-      <w:proofErr w:type="spellStart"/>
-      <w:r>
-        <w:rPr>
-          <w:i/>
-          <w:iCs/>
-        </w:rPr>
-        <w:t>Ngassam</w:t>
-      </w:r>
-      <w:proofErr w:type="spellEnd"/>
-      <w:r>
-        <w:rPr>
-          <w:i/>
-          <w:iCs/>
-        </w:rPr>
-        <w:t xml:space="preserve"> Cédric</w:t>
+        <w:t>Lankeu Ngassam Cédric</w:t>
       </w:r>
       <w:r>
         <w:rPr>
@@ -11869,6 +11298,7 @@
         <w:docPartUnique/>
       </w:docPartObj>
     </w:sdtPr>
+    <w:sdtEndPr/>
     <w:sdtContent>
       <w:p>
         <w:pPr>
@@ -17881,7 +17311,7 @@
 </file>
 
 <file path=customXml/itemProps2.xml><?xml version="1.0" encoding="utf-8"?>
-<ds:datastoreItem xmlns:ds="http://schemas.openxmlformats.org/officeDocument/2006/customXml" ds:itemID="{1679C40C-C0B0-4364-89B7-E441A7D3E3E2}">
+<ds:datastoreItem xmlns:ds="http://schemas.openxmlformats.org/officeDocument/2006/customXml" ds:itemID="{A4A02C52-B561-4EBF-9485-B025750CC476}">
   <ds:schemaRefs>
     <ds:schemaRef ds:uri="http://schemas.openxmlformats.org/officeDocument/2006/bibliography"/>
   </ds:schemaRefs>

</xml_diff>